<commit_message>
Fix typos in the documentation
</commit_message>
<xml_diff>
--- a/documentation/Biczo_Tamas_DEA9KF_Webshop.docx
+++ b/documentation/Biczo_Tamas_DEA9KF_Webshop.docx
@@ -358,7 +358,7 @@
           <w:sz w:val="32"/>
           <w:szCs w:val="32"/>
         </w:rPr>
-        <w:t>Győr, 2017</w:t>
+        <w:t>Győr, 2018</w:t>
       </w:r>
     </w:p>
     <w:p>
@@ -368,6 +368,13 @@
     </w:p>
     <w:sdt>
       <w:sdtPr>
+        <w:rPr>
+          <w:rFonts w:asciiTheme="minorHAnsi" w:eastAsiaTheme="minorHAnsi" w:hAnsiTheme="minorHAnsi" w:cstheme="minorBidi"/>
+          <w:color w:val="auto"/>
+          <w:sz w:val="22"/>
+          <w:szCs w:val="22"/>
+          <w:lang w:eastAsia="en-US"/>
+        </w:rPr>
         <w:id w:val="1819914018"/>
         <w:docPartObj>
           <w:docPartGallery w:val="Table of Contents"/>
@@ -376,13 +383,8 @@
       </w:sdtPr>
       <w:sdtEndPr>
         <w:rPr>
-          <w:rFonts w:asciiTheme="minorHAnsi" w:eastAsiaTheme="minorHAnsi" w:hAnsiTheme="minorHAnsi" w:cstheme="minorBidi"/>
           <w:b/>
           <w:bCs/>
-          <w:color w:val="auto"/>
-          <w:sz w:val="22"/>
-          <w:szCs w:val="22"/>
-          <w:lang w:eastAsia="en-US"/>
         </w:rPr>
       </w:sdtEndPr>
       <w:sdtContent>
@@ -402,7 +404,9 @@
               <w:tab w:val="right" w:leader="dot" w:pos="9396"/>
             </w:tabs>
             <w:rPr>
+              <w:rFonts w:eastAsiaTheme="minorEastAsia"/>
               <w:noProof/>
+              <w:lang w:eastAsia="hu-HU"/>
             </w:rPr>
           </w:pPr>
           <w:r>
@@ -414,7 +418,7 @@
           <w:r>
             <w:fldChar w:fldCharType="separate"/>
           </w:r>
-          <w:hyperlink w:anchor="_Toc503101420" w:history="1">
+          <w:hyperlink w:anchor="_Toc503123019" w:history="1">
             <w:r>
               <w:rPr>
                 <w:rStyle w:val="Hiperhivatkozs"/>
@@ -424,7 +428,9 @@
             </w:r>
             <w:r>
               <w:rPr>
-                <w:noProof/>
+                <w:rFonts w:eastAsiaTheme="minorEastAsia"/>
+                <w:noProof/>
+                <w:lang w:eastAsia="hu-HU"/>
               </w:rPr>
               <w:tab/>
             </w:r>
@@ -454,7 +460,7 @@
                 <w:noProof/>
                 <w:webHidden/>
               </w:rPr>
-              <w:instrText xml:space="preserve"> PAGEREF _Toc503101420 \h </w:instrText>
+              <w:instrText xml:space="preserve"> PAGEREF _Toc503123019 \h </w:instrText>
             </w:r>
             <w:r>
               <w:rPr>
@@ -474,7 +480,7 @@
                 <w:noProof/>
                 <w:webHidden/>
               </w:rPr>
-              <w:t>2</w:t>
+              <w:t>1</w:t>
             </w:r>
             <w:r>
               <w:rPr>
@@ -493,10 +499,12 @@
               <w:tab w:val="right" w:leader="dot" w:pos="9396"/>
             </w:tabs>
             <w:rPr>
+              <w:rFonts w:eastAsiaTheme="minorEastAsia"/>
               <w:noProof/>
+              <w:lang w:eastAsia="hu-HU"/>
             </w:rPr>
           </w:pPr>
-          <w:hyperlink w:anchor="_Toc503101421" w:history="1">
+          <w:hyperlink w:anchor="_Toc503123020" w:history="1">
             <w:r>
               <w:rPr>
                 <w:rStyle w:val="Hiperhivatkozs"/>
@@ -506,7 +514,9 @@
             </w:r>
             <w:r>
               <w:rPr>
-                <w:noProof/>
+                <w:rFonts w:eastAsiaTheme="minorEastAsia"/>
+                <w:noProof/>
+                <w:lang w:eastAsia="hu-HU"/>
               </w:rPr>
               <w:tab/>
             </w:r>
@@ -536,7 +546,7 @@
                 <w:noProof/>
                 <w:webHidden/>
               </w:rPr>
-              <w:instrText xml:space="preserve"> PAGEREF _Toc503101421 \h </w:instrText>
+              <w:instrText xml:space="preserve"> PAGEREF _Toc503123020 \h </w:instrText>
             </w:r>
             <w:r>
               <w:rPr>
@@ -556,7 +566,7 @@
                 <w:noProof/>
                 <w:webHidden/>
               </w:rPr>
-              <w:t>2</w:t>
+              <w:t>1</w:t>
             </w:r>
             <w:r>
               <w:rPr>
@@ -575,10 +585,12 @@
               <w:tab w:val="right" w:leader="dot" w:pos="9396"/>
             </w:tabs>
             <w:rPr>
+              <w:rFonts w:eastAsiaTheme="minorEastAsia"/>
               <w:noProof/>
+              <w:lang w:eastAsia="hu-HU"/>
             </w:rPr>
           </w:pPr>
-          <w:hyperlink w:anchor="_Toc503101422" w:history="1">
+          <w:hyperlink w:anchor="_Toc503123021" w:history="1">
             <w:r>
               <w:rPr>
                 <w:rStyle w:val="Hiperhivatkozs"/>
@@ -588,7 +600,9 @@
             </w:r>
             <w:r>
               <w:rPr>
-                <w:noProof/>
+                <w:rFonts w:eastAsiaTheme="minorEastAsia"/>
+                <w:noProof/>
+                <w:lang w:eastAsia="hu-HU"/>
               </w:rPr>
               <w:tab/>
             </w:r>
@@ -618,7 +632,7 @@
                 <w:noProof/>
                 <w:webHidden/>
               </w:rPr>
-              <w:instrText xml:space="preserve"> PAGEREF _Toc503101422 \h </w:instrText>
+              <w:instrText xml:space="preserve"> PAGEREF _Toc503123021 \h </w:instrText>
             </w:r>
             <w:r>
               <w:rPr>
@@ -638,7 +652,7 @@
                 <w:noProof/>
                 <w:webHidden/>
               </w:rPr>
-              <w:t>2</w:t>
+              <w:t>1</w:t>
             </w:r>
             <w:r>
               <w:rPr>
@@ -657,10 +671,12 @@
               <w:tab w:val="right" w:leader="dot" w:pos="9396"/>
             </w:tabs>
             <w:rPr>
+              <w:rFonts w:eastAsiaTheme="minorEastAsia"/>
               <w:noProof/>
+              <w:lang w:eastAsia="hu-HU"/>
             </w:rPr>
           </w:pPr>
-          <w:hyperlink w:anchor="_Toc503101423" w:history="1">
+          <w:hyperlink w:anchor="_Toc503123022" w:history="1">
             <w:r>
               <w:rPr>
                 <w:rStyle w:val="Hiperhivatkozs"/>
@@ -670,7 +686,9 @@
             </w:r>
             <w:r>
               <w:rPr>
-                <w:noProof/>
+                <w:rFonts w:eastAsiaTheme="minorEastAsia"/>
+                <w:noProof/>
+                <w:lang w:eastAsia="hu-HU"/>
               </w:rPr>
               <w:tab/>
             </w:r>
@@ -700,7 +718,7 @@
                 <w:noProof/>
                 <w:webHidden/>
               </w:rPr>
-              <w:instrText xml:space="preserve"> PAGEREF _Toc503101423 \h </w:instrText>
+              <w:instrText xml:space="preserve"> PAGEREF _Toc503123022 \h </w:instrText>
             </w:r>
             <w:r>
               <w:rPr>
@@ -720,7 +738,7 @@
                 <w:noProof/>
                 <w:webHidden/>
               </w:rPr>
-              <w:t>3</w:t>
+              <w:t>2</w:t>
             </w:r>
             <w:r>
               <w:rPr>
@@ -739,10 +757,12 @@
               <w:tab w:val="right" w:leader="dot" w:pos="9396"/>
             </w:tabs>
             <w:rPr>
+              <w:rFonts w:eastAsiaTheme="minorEastAsia"/>
               <w:noProof/>
+              <w:lang w:eastAsia="hu-HU"/>
             </w:rPr>
           </w:pPr>
-          <w:hyperlink w:anchor="_Toc503101424" w:history="1">
+          <w:hyperlink w:anchor="_Toc503123023" w:history="1">
             <w:r>
               <w:rPr>
                 <w:rStyle w:val="Hiperhivatkozs"/>
@@ -752,7 +772,9 @@
             </w:r>
             <w:r>
               <w:rPr>
-                <w:noProof/>
+                <w:rFonts w:eastAsiaTheme="minorEastAsia"/>
+                <w:noProof/>
+                <w:lang w:eastAsia="hu-HU"/>
               </w:rPr>
               <w:tab/>
             </w:r>
@@ -782,7 +804,7 @@
                 <w:noProof/>
                 <w:webHidden/>
               </w:rPr>
-              <w:instrText xml:space="preserve"> PAGEREF _Toc503101424 \h </w:instrText>
+              <w:instrText xml:space="preserve"> PAGEREF _Toc503123023 \h </w:instrText>
             </w:r>
             <w:r>
               <w:rPr>
@@ -802,7 +824,7 @@
                 <w:noProof/>
                 <w:webHidden/>
               </w:rPr>
-              <w:t>3</w:t>
+              <w:t>2</w:t>
             </w:r>
             <w:r>
               <w:rPr>
@@ -821,10 +843,12 @@
               <w:tab w:val="right" w:leader="dot" w:pos="9396"/>
             </w:tabs>
             <w:rPr>
+              <w:rFonts w:eastAsiaTheme="minorEastAsia"/>
               <w:noProof/>
+              <w:lang w:eastAsia="hu-HU"/>
             </w:rPr>
           </w:pPr>
-          <w:hyperlink w:anchor="_Toc503101425" w:history="1">
+          <w:hyperlink w:anchor="_Toc503123024" w:history="1">
             <w:r>
               <w:rPr>
                 <w:rStyle w:val="Hiperhivatkozs"/>
@@ -834,7 +858,9 @@
             </w:r>
             <w:r>
               <w:rPr>
-                <w:noProof/>
+                <w:rFonts w:eastAsiaTheme="minorEastAsia"/>
+                <w:noProof/>
+                <w:lang w:eastAsia="hu-HU"/>
               </w:rPr>
               <w:tab/>
             </w:r>
@@ -864,7 +890,7 @@
                 <w:noProof/>
                 <w:webHidden/>
               </w:rPr>
-              <w:instrText xml:space="preserve"> PAGEREF _Toc503101425 \h </w:instrText>
+              <w:instrText xml:space="preserve"> PAGEREF _Toc503123024 \h </w:instrText>
             </w:r>
             <w:r>
               <w:rPr>
@@ -884,7 +910,7 @@
                 <w:noProof/>
                 <w:webHidden/>
               </w:rPr>
-              <w:t>4</w:t>
+              <w:t>3</w:t>
             </w:r>
             <w:r>
               <w:rPr>
@@ -903,10 +929,12 @@
               <w:tab w:val="right" w:leader="dot" w:pos="9396"/>
             </w:tabs>
             <w:rPr>
+              <w:rFonts w:eastAsiaTheme="minorEastAsia"/>
               <w:noProof/>
+              <w:lang w:eastAsia="hu-HU"/>
             </w:rPr>
           </w:pPr>
-          <w:hyperlink w:anchor="_Toc503101426" w:history="1">
+          <w:hyperlink w:anchor="_Toc503123025" w:history="1">
             <w:r>
               <w:rPr>
                 <w:rStyle w:val="Hiperhivatkozs"/>
@@ -916,7 +944,9 @@
             </w:r>
             <w:r>
               <w:rPr>
-                <w:noProof/>
+                <w:rFonts w:eastAsiaTheme="minorEastAsia"/>
+                <w:noProof/>
+                <w:lang w:eastAsia="hu-HU"/>
               </w:rPr>
               <w:tab/>
             </w:r>
@@ -946,7 +976,7 @@
                 <w:noProof/>
                 <w:webHidden/>
               </w:rPr>
-              <w:instrText xml:space="preserve"> PAGEREF _Toc503101426 \h </w:instrText>
+              <w:instrText xml:space="preserve"> PAGEREF _Toc503123025 \h </w:instrText>
             </w:r>
             <w:r>
               <w:rPr>
@@ -966,7 +996,7 @@
                 <w:noProof/>
                 <w:webHidden/>
               </w:rPr>
-              <w:t>5</w:t>
+              <w:t>4</w:t>
             </w:r>
             <w:r>
               <w:rPr>
@@ -985,10 +1015,12 @@
               <w:tab w:val="right" w:leader="dot" w:pos="9396"/>
             </w:tabs>
             <w:rPr>
+              <w:rFonts w:eastAsiaTheme="minorEastAsia"/>
               <w:noProof/>
+              <w:lang w:eastAsia="hu-HU"/>
             </w:rPr>
           </w:pPr>
-          <w:hyperlink w:anchor="_Toc503101427" w:history="1">
+          <w:hyperlink w:anchor="_Toc503123026" w:history="1">
             <w:r>
               <w:rPr>
                 <w:rStyle w:val="Hiperhivatkozs"/>
@@ -998,7 +1030,9 @@
             </w:r>
             <w:r>
               <w:rPr>
-                <w:noProof/>
+                <w:rFonts w:eastAsiaTheme="minorEastAsia"/>
+                <w:noProof/>
+                <w:lang w:eastAsia="hu-HU"/>
               </w:rPr>
               <w:tab/>
             </w:r>
@@ -1028,7 +1062,7 @@
                 <w:noProof/>
                 <w:webHidden/>
               </w:rPr>
-              <w:instrText xml:space="preserve"> PAGEREF _Toc503101427 \h </w:instrText>
+              <w:instrText xml:space="preserve"> PAGEREF _Toc503123026 \h </w:instrText>
             </w:r>
             <w:r>
               <w:rPr>
@@ -1048,7 +1082,7 @@
                 <w:noProof/>
                 <w:webHidden/>
               </w:rPr>
-              <w:t>6</w:t>
+              <w:t>4</w:t>
             </w:r>
             <w:r>
               <w:rPr>
@@ -1067,10 +1101,12 @@
               <w:tab w:val="right" w:leader="dot" w:pos="9396"/>
             </w:tabs>
             <w:rPr>
+              <w:rFonts w:eastAsiaTheme="minorEastAsia"/>
               <w:noProof/>
+              <w:lang w:eastAsia="hu-HU"/>
             </w:rPr>
           </w:pPr>
-          <w:hyperlink w:anchor="_Toc503101428" w:history="1">
+          <w:hyperlink w:anchor="_Toc503123027" w:history="1">
             <w:r>
               <w:rPr>
                 <w:rStyle w:val="Hiperhivatkozs"/>
@@ -1080,7 +1116,9 @@
             </w:r>
             <w:r>
               <w:rPr>
-                <w:noProof/>
+                <w:rFonts w:eastAsiaTheme="minorEastAsia"/>
+                <w:noProof/>
+                <w:lang w:eastAsia="hu-HU"/>
               </w:rPr>
               <w:tab/>
             </w:r>
@@ -1110,7 +1148,7 @@
                 <w:noProof/>
                 <w:webHidden/>
               </w:rPr>
-              <w:instrText xml:space="preserve"> PAGEREF _Toc503101428 \h </w:instrText>
+              <w:instrText xml:space="preserve"> PAGEREF _Toc503123027 \h </w:instrText>
             </w:r>
             <w:r>
               <w:rPr>
@@ -1130,7 +1168,7 @@
                 <w:noProof/>
                 <w:webHidden/>
               </w:rPr>
-              <w:t>6</w:t>
+              <w:t>5</w:t>
             </w:r>
             <w:r>
               <w:rPr>
@@ -1180,7 +1218,7 @@
       <w:pPr>
         <w:pStyle w:val="Cmsor1"/>
       </w:pPr>
-      <w:bookmarkStart w:id="0" w:name="_Toc503101420"/>
+      <w:bookmarkStart w:id="0" w:name="_Toc503123019"/>
       <w:r>
         <w:lastRenderedPageBreak/>
         <w:t>Bevezetés</w:t>
@@ -1241,7 +1279,15 @@
           <w:sz w:val="24"/>
           <w:szCs w:val="24"/>
         </w:rPr>
-        <w:t xml:space="preserve">Az elkészült modell egy egyszerűsített vásárlási folyamatot mutat be, ahol két termék létezik az internetes áruházban és a felhasználók ezeket tudják megvásárolni. Egy vásárlási session a szükséges mennyiség megadásával kezdődik az adott termékekből, majd addig tart ameddig kiszállításra nem kerül az összes igényelt termék. Közben előfordulhat készlethiányt, ezt a problémát is kezeli az elkészített automata. A következőkben bemutatásra kerülnek az elkészített </w:t>
+        <w:t>Az elkészült modell egy egyszerűsített vásárlási folyamatot mutat be, ahol két termék létezik az internetes áruházban és a felhasználók ezeket tudják megvásárolni. Egy vásárlási session a szükséges mennyiség megadásával kezdődik az adott termékekből, majd addig tart ameddig kiszállításra nem kerül az összes igényelt termék. Közben előfordulhat készlethiányt, ezt a problémát is kezeli az elkészített automata. A következőkben bemutatásra k</w:t>
+      </w:r>
+      <w:r>
+        <w:rPr>
+          <w:rFonts w:ascii="Times New Roman" w:hAnsi="Times New Roman" w:cs="Times New Roman"/>
+          <w:sz w:val="24"/>
+          <w:szCs w:val="24"/>
+        </w:rPr>
+        <w:t xml:space="preserve">erülnek az elkészített </w:t>
       </w:r>
       <w:proofErr w:type="spellStart"/>
       <w:r>
@@ -1252,14 +1298,22 @@
         </w:rPr>
         <w:t>template</w:t>
       </w:r>
-      <w:proofErr w:type="spellEnd"/>
-      <w:r>
-        <w:rPr>
-          <w:rFonts w:ascii="Times New Roman" w:hAnsi="Times New Roman" w:cs="Times New Roman"/>
-          <w:sz w:val="24"/>
-          <w:szCs w:val="24"/>
-        </w:rPr>
-        <w:t xml:space="preserve">-k majd pár </w:t>
+      <w:r>
+        <w:rPr>
+          <w:rFonts w:ascii="Times New Roman" w:hAnsi="Times New Roman" w:cs="Times New Roman"/>
+          <w:sz w:val="24"/>
+          <w:szCs w:val="24"/>
+        </w:rPr>
+        <w:t>k</w:t>
+      </w:r>
+      <w:proofErr w:type="spellEnd"/>
+      <w:r>
+        <w:rPr>
+          <w:rFonts w:ascii="Times New Roman" w:hAnsi="Times New Roman" w:cs="Times New Roman"/>
+          <w:sz w:val="24"/>
+          <w:szCs w:val="24"/>
+        </w:rPr>
+        <w:t xml:space="preserve"> majd pár </w:t>
       </w:r>
       <w:proofErr w:type="spellStart"/>
       <w:r>
@@ -1284,7 +1338,7 @@
       <w:pPr>
         <w:pStyle w:val="Cmsor1"/>
       </w:pPr>
-      <w:bookmarkStart w:id="1" w:name="_Toc503101421"/>
+      <w:bookmarkStart w:id="1" w:name="_Toc503123020"/>
       <w:proofErr w:type="spellStart"/>
       <w:r>
         <w:t>Templatek</w:t>
@@ -1297,7 +1351,7 @@
       <w:pPr>
         <w:pStyle w:val="Cmsor2"/>
       </w:pPr>
-      <w:bookmarkStart w:id="2" w:name="_Toc503101422"/>
+      <w:bookmarkStart w:id="2" w:name="_Toc503123021"/>
       <w:r>
         <w:t>Globális változók</w:t>
       </w:r>
@@ -1699,7 +1753,6 @@
       <w:r>
         <w:rPr>
           <w:rFonts w:ascii="Times New Roman" w:hAnsi="Times New Roman" w:cs="Times New Roman"/>
-          <w:b/>
           <w:sz w:val="24"/>
           <w:szCs w:val="24"/>
         </w:rPr>
@@ -1760,8 +1813,6 @@
           <w:szCs w:val="24"/>
         </w:rPr>
       </w:pPr>
-      <w:bookmarkStart w:id="3" w:name="_GoBack"/>
-      <w:bookmarkEnd w:id="3"/>
     </w:p>
     <w:p>
       <w:pPr>
@@ -1841,15 +1892,7 @@
           <w:sz w:val="24"/>
           <w:szCs w:val="24"/>
         </w:rPr>
-        <w:t xml:space="preserve">3][2]: tárolja az aktuálisan megrendelt termékeket. </w:t>
-      </w:r>
-      <w:r>
-        <w:rPr>
-          <w:rFonts w:ascii="Times New Roman" w:hAnsi="Times New Roman" w:cs="Times New Roman"/>
-          <w:sz w:val="24"/>
-          <w:szCs w:val="24"/>
-        </w:rPr>
-        <w:t>Ez egy kétdimenziós tömb, melynél az első dimenzió sessionönként értelmezett a második pedig termékenként.</w:t>
+        <w:t>3][2]: tárolja az aktuálisan megrendelt termékeket. Ez egy kétdimenziós tömb, melynél az első dimenzió sessionönként értelmezett a második pedig termékenként.</w:t>
       </w:r>
     </w:p>
     <w:p>
@@ -2034,12 +2077,12 @@
       <w:pPr>
         <w:pStyle w:val="Cmsor2"/>
       </w:pPr>
-      <w:bookmarkStart w:id="4" w:name="_Toc503101423"/>
+      <w:bookmarkStart w:id="3" w:name="_Toc503123022"/>
       <w:proofErr w:type="spellStart"/>
       <w:r>
         <w:t>WebshopInitializer</w:t>
       </w:r>
-      <w:bookmarkEnd w:id="4"/>
+      <w:bookmarkEnd w:id="3"/>
       <w:proofErr w:type="spellEnd"/>
     </w:p>
     <w:p/>
@@ -2129,12 +2172,12 @@
       <w:pPr>
         <w:pStyle w:val="Cmsor2"/>
       </w:pPr>
-      <w:bookmarkStart w:id="5" w:name="_Toc503101424"/>
+      <w:bookmarkStart w:id="4" w:name="_Toc503123023"/>
       <w:proofErr w:type="spellStart"/>
       <w:r>
         <w:t>ShoppingSession</w:t>
       </w:r>
-      <w:bookmarkEnd w:id="5"/>
+      <w:bookmarkEnd w:id="4"/>
       <w:proofErr w:type="spellEnd"/>
     </w:p>
     <w:p/>
@@ -2533,11 +2576,11 @@
       <w:pPr>
         <w:pStyle w:val="Cmsor2"/>
       </w:pPr>
-      <w:bookmarkStart w:id="6" w:name="_Toc503101425"/>
+      <w:bookmarkStart w:id="5" w:name="_Toc503123024"/>
       <w:r>
         <w:t>StockManager</w:t>
       </w:r>
-      <w:bookmarkEnd w:id="6"/>
+      <w:bookmarkEnd w:id="5"/>
     </w:p>
     <w:p/>
     <w:p>
@@ -3222,12 +3265,12 @@
       <w:pPr>
         <w:pStyle w:val="Cmsor2"/>
       </w:pPr>
-      <w:bookmarkStart w:id="7" w:name="_Toc503101426"/>
+      <w:bookmarkStart w:id="6" w:name="_Toc503123025"/>
       <w:proofErr w:type="spellStart"/>
       <w:r>
         <w:t>PackagingService</w:t>
       </w:r>
-      <w:bookmarkEnd w:id="7"/>
+      <w:bookmarkEnd w:id="6"/>
       <w:proofErr w:type="spellEnd"/>
     </w:p>
     <w:p/>
@@ -3334,14 +3377,26 @@
     </w:p>
     <w:p>
       <w:pPr>
+        <w:spacing w:line="360" w:lineRule="auto"/>
+        <w:jc w:val="both"/>
+        <w:rPr>
+          <w:rFonts w:ascii="Times New Roman" w:hAnsi="Times New Roman" w:cs="Times New Roman"/>
+          <w:sz w:val="24"/>
+          <w:szCs w:val="24"/>
+        </w:rPr>
+      </w:pPr>
+    </w:p>
+    <w:p>
+      <w:pPr>
         <w:pStyle w:val="Cmsor2"/>
       </w:pPr>
-      <w:bookmarkStart w:id="8" w:name="_Toc503101427"/>
-      <w:proofErr w:type="spellStart"/>
-      <w:r>
+      <w:bookmarkStart w:id="7" w:name="_Toc503123026"/>
+      <w:proofErr w:type="spellStart"/>
+      <w:r>
+        <w:lastRenderedPageBreak/>
         <w:t>DeliveryService</w:t>
       </w:r>
-      <w:bookmarkEnd w:id="8"/>
+      <w:bookmarkEnd w:id="7"/>
       <w:proofErr w:type="spellEnd"/>
     </w:p>
     <w:p/>
@@ -3353,7 +3408,6 @@
         <w:rPr>
           <w:noProof/>
         </w:rPr>
-        <w:lastRenderedPageBreak/>
         <w:drawing>
           <wp:inline distT="0" distB="0" distL="0" distR="0" wp14:anchorId="733A2545" wp14:editId="69A4DA1F">
             <wp:extent cx="3905250" cy="1543050"/>
@@ -3425,18 +3479,16 @@
           <w:sz w:val="24"/>
           <w:szCs w:val="24"/>
         </w:rPr>
-        <w:t xml:space="preserve"> hatására kezdi el a kiszállítást. </w:t>
-      </w:r>
-      <w:proofErr w:type="gramStart"/>
-      <w:r>
-        <w:rPr>
-          <w:rFonts w:ascii="Times New Roman" w:hAnsi="Times New Roman" w:cs="Times New Roman"/>
-          <w:sz w:val="24"/>
-          <w:szCs w:val="24"/>
-        </w:rPr>
-        <w:t>Majd</w:t>
-      </w:r>
-      <w:proofErr w:type="gramEnd"/>
+        <w:t xml:space="preserve"> hatására kezdi el a kiszállítást. Majd</w:t>
+      </w:r>
+      <w:r>
+        <w:rPr>
+          <w:rFonts w:ascii="Times New Roman" w:hAnsi="Times New Roman" w:cs="Times New Roman"/>
+          <w:sz w:val="24"/>
+          <w:szCs w:val="24"/>
+        </w:rPr>
+        <w:t>,</w:t>
+      </w:r>
       <w:r>
         <w:rPr>
           <w:rFonts w:ascii="Times New Roman" w:hAnsi="Times New Roman" w:cs="Times New Roman"/>
@@ -3468,12 +3520,12 @@
       <w:pPr>
         <w:pStyle w:val="Cmsor1"/>
       </w:pPr>
-      <w:bookmarkStart w:id="9" w:name="_Toc503101428"/>
+      <w:bookmarkStart w:id="8" w:name="_Toc503123027"/>
       <w:proofErr w:type="spellStart"/>
       <w:r>
         <w:t>Query</w:t>
       </w:r>
-      <w:bookmarkEnd w:id="9"/>
+      <w:bookmarkEnd w:id="8"/>
       <w:proofErr w:type="spellEnd"/>
     </w:p>
     <w:p/>
@@ -3803,6 +3855,7 @@
           <w:sz w:val="24"/>
           <w:szCs w:val="24"/>
         </w:rPr>
+        <w:lastRenderedPageBreak/>
         <w:t>E&lt;&gt; (</w:t>
       </w:r>
       <w:proofErr w:type="spellStart"/>
@@ -3894,7 +3947,6 @@
           <w:sz w:val="24"/>
           <w:szCs w:val="24"/>
         </w:rPr>
-        <w:lastRenderedPageBreak/>
         <w:t xml:space="preserve">Ez azt ellenőrzi, hogy a minden vásárlás végbement, azaz eljutott a </w:t>
       </w:r>
       <w:proofErr w:type="spellStart"/>
@@ -3996,7 +4048,25 @@
           <w:sz w:val="24"/>
           <w:szCs w:val="24"/>
         </w:rPr>
-        <w:t xml:space="preserve"> &amp;&amp; StockManagerOne.isInventoryRefillInProgress)</w:t>
+        <w:t xml:space="preserve"> &amp;&amp; </w:t>
+      </w:r>
+      <w:proofErr w:type="spellStart"/>
+      <w:r>
+        <w:rPr>
+          <w:rFonts w:ascii="Consolas" w:hAnsi="Consolas" w:cs="Times New Roman"/>
+          <w:sz w:val="24"/>
+          <w:szCs w:val="24"/>
+        </w:rPr>
+        <w:t>StockManagerOne.isInventoryRefillInProgress</w:t>
+      </w:r>
+      <w:proofErr w:type="spellEnd"/>
+      <w:r>
+        <w:rPr>
+          <w:rFonts w:ascii="Consolas" w:hAnsi="Consolas" w:cs="Times New Roman"/>
+          <w:sz w:val="24"/>
+          <w:szCs w:val="24"/>
+        </w:rPr>
+        <w:t>)</w:t>
       </w:r>
     </w:p>
     <w:p>
@@ -4207,8 +4277,70 @@
         <w:t xml:space="preserve"> nem került-e be több termék, mint amennyi az adott vásárlási session igénye.</w:t>
       </w:r>
     </w:p>
+    <w:p>
+      <w:pPr>
+        <w:spacing w:line="360" w:lineRule="auto"/>
+        <w:rPr>
+          <w:rFonts w:ascii="Times New Roman" w:hAnsi="Times New Roman" w:cs="Times New Roman"/>
+          <w:sz w:val="24"/>
+          <w:szCs w:val="24"/>
+        </w:rPr>
+      </w:pPr>
+      <w:bookmarkStart w:id="9" w:name="_GoBack"/>
+      <w:bookmarkEnd w:id="9"/>
+    </w:p>
+    <w:p>
+      <w:pPr>
+        <w:spacing w:line="360" w:lineRule="auto"/>
+        <w:rPr>
+          <w:rFonts w:ascii="Times New Roman" w:hAnsi="Times New Roman" w:cs="Times New Roman"/>
+          <w:sz w:val="24"/>
+          <w:szCs w:val="24"/>
+        </w:rPr>
+      </w:pPr>
+      <w:r>
+        <w:rPr>
+          <w:noProof/>
+        </w:rPr>
+        <w:drawing>
+          <wp:inline distT="0" distB="0" distL="0" distR="0" wp14:anchorId="63736831" wp14:editId="64D86AE1">
+            <wp:extent cx="5972810" cy="708660"/>
+            <wp:effectExtent l="0" t="0" r="8890" b="0"/>
+            <wp:docPr id="3" name="Kép 3"/>
+            <wp:cNvGraphicFramePr>
+              <a:graphicFrameLocks xmlns:a="http://schemas.openxmlformats.org/drawingml/2006/main" noChangeAspect="1"/>
+            </wp:cNvGraphicFramePr>
+            <a:graphic xmlns:a="http://schemas.openxmlformats.org/drawingml/2006/main">
+              <a:graphicData uri="http://schemas.openxmlformats.org/drawingml/2006/picture">
+                <pic:pic xmlns:pic="http://schemas.openxmlformats.org/drawingml/2006/picture">
+                  <pic:nvPicPr>
+                    <pic:cNvPr id="1" name=""/>
+                    <pic:cNvPicPr/>
+                  </pic:nvPicPr>
+                  <pic:blipFill>
+                    <a:blip r:embed="rId18"/>
+                    <a:stretch>
+                      <a:fillRect/>
+                    </a:stretch>
+                  </pic:blipFill>
+                  <pic:spPr>
+                    <a:xfrm>
+                      <a:off x="0" y="0"/>
+                      <a:ext cx="5972810" cy="708660"/>
+                    </a:xfrm>
+                    <a:prstGeom prst="rect">
+                      <a:avLst/>
+                    </a:prstGeom>
+                  </pic:spPr>
+                </pic:pic>
+              </a:graphicData>
+            </a:graphic>
+          </wp:inline>
+        </w:drawing>
+      </w:r>
+    </w:p>
     <w:sectPr>
-      <w:footerReference w:type="default" r:id="rId18"/>
+      <w:footerReference w:type="default" r:id="rId19"/>
       <w:pgSz w:w="12240" w:h="15840"/>
       <w:pgMar w:top="1417" w:right="1417" w:bottom="1417" w:left="1417" w:header="708" w:footer="708" w:gutter="0"/>
       <w:pgNumType w:start="1"/>
@@ -4254,6 +4386,7 @@
         <w:docPartUnique/>
       </w:docPartObj>
     </w:sdtPr>
+    <w:sdtEndPr/>
     <w:sdtContent>
       <w:p>
         <w:pPr>
@@ -4281,6 +4414,7 @@
         <w:docPartUnique/>
       </w:docPartObj>
     </w:sdtPr>
+    <w:sdtEndPr/>
     <w:sdtContent>
       <w:p>
         <w:pPr>
@@ -5875,7 +6009,7 @@
 </file>
 
 <file path=customXml/itemProps1.xml><?xml version="1.0" encoding="utf-8"?>
-<ds:datastoreItem xmlns:ds="http://schemas.openxmlformats.org/officeDocument/2006/customXml" ds:itemID="{BF698395-0103-4E47-AD5B-0FB2E9C91E64}">
+<ds:datastoreItem xmlns:ds="http://schemas.openxmlformats.org/officeDocument/2006/customXml" ds:itemID="{05C13B2F-B5DF-413C-B9A4-372FD2D9DE99}">
   <ds:schemaRefs>
     <ds:schemaRef ds:uri="http://schemas.openxmlformats.org/officeDocument/2006/bibliography"/>
   </ds:schemaRefs>

</xml_diff>